<commit_message>
rerun codes with RT formatted as milliseconds (+ random intercept only models)
</commit_message>
<xml_diff>
--- a/code/TablesFigures/Table 1 - ANOVA_RT.docx
+++ b/code/TablesFigures/Table 1 - ANOVA_RT.docx
@@ -613,7 +613,7 @@
                 <w:szCs w:val="24"/>
                 <w:color w:val="000000"/>
               </w:rPr>
-              <w:t xml:space="preserve">53.90</w:t>
+              <w:t xml:space="preserve">54.01</w:t>
             </w:r>
           </w:p>
         </w:tc>
@@ -927,7 +927,7 @@
                 <w:szCs w:val="24"/>
                 <w:color w:val="000000"/>
               </w:rPr>
-              <w:t xml:space="preserve">9.18</w:t>
+              <w:t xml:space="preserve">9.19</w:t>
             </w:r>
           </w:p>
         </w:tc>
@@ -1241,7 +1241,7 @@
                 <w:szCs w:val="24"/>
                 <w:color w:val="000000"/>
               </w:rPr>
-              <w:t xml:space="preserve">1.01</w:t>
+              <w:t xml:space="preserve">1.03</w:t>
             </w:r>
           </w:p>
         </w:tc>
@@ -1285,7 +1285,7 @@
                 <w:szCs w:val="24"/>
                 <w:color w:val="000000"/>
               </w:rPr>
-              <w:t xml:space="preserve">.321</w:t>
+              <w:t xml:space="preserve">.317</w:t>
             </w:r>
           </w:p>
         </w:tc>
@@ -1373,7 +1373,7 @@
                 <w:szCs w:val="24"/>
                 <w:color w:val="000000"/>
               </w:rPr>
-              <w:t xml:space="preserve">[0.00, 0.04]</w:t>
+              <w:t xml:space="preserve">[0.00, 0.07]</w:t>
             </w:r>
           </w:p>
         </w:tc>

</xml_diff>